<commit_message>
docs: :memo: Missing verb and spelling mistakes
</commit_message>
<xml_diff>
--- a/reports/Student #2/D04/Testing Report  - Student 2.docx
+++ b/reports/Student #2/D04/Testing Report  - Student 2.docx
@@ -250,6 +250,7 @@
                   <w:dataBinding w:prefixMappings="xmlns:ns0='http://schemas.openxmlformats.org/package/2006/metadata/core-properties' xmlns:ns1='http://purl.org/dc/elements/1.1/'" w:xpath="/ns0:coreProperties[1]/ns1:title[1]" w:storeItemID="{6C3C8BC8-F283-45AE-878A-BAB7291924A1}"/>
                   <w:text/>
                 </w:sdtPr>
+                <w:sdtEndPr/>
                 <w:sdtContent>
                   <w:p>
                     <w:pPr>
@@ -1246,7 +1247,19 @@
         <w:rPr>
           <w:lang w:val="en-US"/>
         </w:rPr>
-        <w:t xml:space="preserve">erformance was </w:t>
+        <w:t>erformance was</w:t>
+      </w:r>
+      <w:r>
+        <w:rPr>
+          <w:lang w:val="en-US"/>
+        </w:rPr>
+        <w:t xml:space="preserve"> measured</w:t>
+      </w:r>
+      <w:r>
+        <w:rPr>
+          <w:lang w:val="en-US"/>
+        </w:rPr>
+        <w:t xml:space="preserve"> </w:t>
       </w:r>
       <w:r>
         <w:rPr>
@@ -1681,31 +1694,7 @@
         <w:rPr>
           <w:lang w:val="en-US"/>
         </w:rPr>
-        <w:t xml:space="preserve">: Legal test for create feature, </w:t>
-      </w:r>
-      <w:r>
-        <w:rPr>
-          <w:lang w:val="en-US"/>
-        </w:rPr>
-        <w:t>a few of</w:t>
-      </w:r>
-      <w:r>
-        <w:rPr>
-          <w:lang w:val="en-US"/>
-        </w:rPr>
-        <w:t xml:space="preserve"> possible combinations such as empty values, invalid values, minimum values, maximum values and more</w:t>
-      </w:r>
-      <w:r>
-        <w:rPr>
-          <w:lang w:val="en-US"/>
-        </w:rPr>
-        <w:t xml:space="preserve"> are tested</w:t>
-      </w:r>
-      <w:r>
-        <w:rPr>
-          <w:lang w:val="en-US"/>
-        </w:rPr>
-        <w:t>.</w:t>
+        <w:t>: Legal test for create feature, a few of possible combinations such as empty values, invalid values, minimum values, maximum values and more are tested.</w:t>
       </w:r>
     </w:p>
     <w:p>
@@ -1753,7 +1742,19 @@
         <w:rPr>
           <w:lang w:val="en-US"/>
         </w:rPr>
-        <w:t>: Booking information is correctly showed, also tested the right function with future dates.</w:t>
+        <w:t>: Booking information is correctly show</w:t>
+      </w:r>
+      <w:r>
+        <w:rPr>
+          <w:lang w:val="en-US"/>
+        </w:rPr>
+        <w:t>n</w:t>
+      </w:r>
+      <w:r>
+        <w:rPr>
+          <w:lang w:val="en-US"/>
+        </w:rPr>
+        <w:t>, also tested the right function with future dates.</w:t>
       </w:r>
     </w:p>
     <w:p>
@@ -2197,7 +2198,13 @@
         <w:rPr>
           <w:lang w:val="en-US"/>
         </w:rPr>
-        <w:t xml:space="preserve"> information is correctly showed</w:t>
+        <w:t xml:space="preserve"> information is correctly show</w:t>
+      </w:r>
+      <w:r>
+        <w:rPr>
+          <w:lang w:val="en-US"/>
+        </w:rPr>
+        <w:t>n</w:t>
       </w:r>
       <w:r>
         <w:rPr>
@@ -2265,7 +2272,19 @@
         <w:rPr>
           <w:lang w:val="en-US"/>
         </w:rPr>
-        <w:t>ure is tested, also the GET method to check the information is showed.</w:t>
+        <w:t>ure is tested, also the GET method to check the information is show</w:t>
+      </w:r>
+      <w:r>
+        <w:rPr>
+          <w:lang w:val="en-US"/>
+        </w:rPr>
+        <w:t>n</w:t>
+      </w:r>
+      <w:r>
+        <w:rPr>
+          <w:lang w:val="en-US"/>
+        </w:rPr>
+        <w:t>.</w:t>
       </w:r>
     </w:p>
     <w:p>
@@ -2541,7 +2560,13 @@
         <w:rPr>
           <w:lang w:val="en-US"/>
         </w:rPr>
-        <w:t>: The tests check that the passengers are correctly listed and the right information is showed</w:t>
+        <w:t>: The tests check that the passengers are correctly listed and the right information is show</w:t>
+      </w:r>
+      <w:r>
+        <w:rPr>
+          <w:lang w:val="en-US"/>
+        </w:rPr>
+        <w:t>n</w:t>
       </w:r>
       <w:r>
         <w:rPr>
@@ -3022,6 +3047,7 @@
       </w:pPr>
       <w:r>
         <w:rPr>
+          <w:noProof/>
           <w:lang w:val="en-US"/>
         </w:rPr>
         <w:drawing>
@@ -3141,13 +3167,7 @@
         <w:rPr>
           <w:lang w:val="en-US"/>
         </w:rPr>
-        <w:t xml:space="preserve">last </w:t>
-      </w:r>
-      <w:r>
-        <w:rPr>
-          <w:lang w:val="en-US"/>
-        </w:rPr>
-        <w:t>nibble validation</w:t>
+        <w:t>last nibble validation</w:t>
       </w:r>
       <w:r>
         <w:rPr>
@@ -3194,6 +3214,7 @@
       </w:pPr>
       <w:r>
         <w:rPr>
+          <w:noProof/>
           <w:lang w:val="en-US"/>
         </w:rPr>
         <w:drawing>
@@ -3299,6 +3320,7 @@
       </w:pPr>
       <w:r>
         <w:rPr>
+          <w:noProof/>
           <w:lang w:val="en-US"/>
         </w:rPr>
         <w:drawing>
@@ -3406,6 +3428,7 @@
       </w:pPr>
       <w:r>
         <w:rPr>
+          <w:noProof/>
           <w:lang w:val="en-US"/>
         </w:rPr>
         <w:drawing>
@@ -5856,15 +5879,7 @@
           <w:color w:val="000000"/>
           <w:lang w:val="en-US" w:eastAsia="es-ES"/>
         </w:rPr>
-        <w:t xml:space="preserve"> Level is 0.797, </w:t>
-      </w:r>
-      <w:r>
-        <w:rPr>
-          <w:rFonts w:ascii="Calibri" w:eastAsia="Times New Roman" w:hAnsi="Calibri" w:cs="Calibri"/>
-          <w:color w:val="000000"/>
-          <w:lang w:val="en-US" w:eastAsia="es-ES"/>
-        </w:rPr>
-        <w:t>which is a bit far from 95%</w:t>
+        <w:t xml:space="preserve"> Level is 0.797, which is a bit far from 95%</w:t>
       </w:r>
       <w:r>
         <w:rPr>
@@ -6037,25 +6052,7 @@
         <w:rPr>
           <w:lang w:val="en-US"/>
         </w:rPr>
-        <w:t xml:space="preserve">he requests which require more time with the computer </w:t>
-      </w:r>
-      <w:r>
-        <w:rPr>
-          <w:lang w:val="en-US"/>
-        </w:rPr>
-        <w:t>2</w:t>
-      </w:r>
-      <w:r>
-        <w:rPr>
-          <w:lang w:val="en-US"/>
-        </w:rPr>
-        <w:t>.</w:t>
-      </w:r>
-      <w:r>
-        <w:rPr>
-          <w:lang w:val="en-US"/>
-        </w:rPr>
-        <w:t xml:space="preserve"> Times in general are a bit higher that with computer 1.</w:t>
+        <w:t>he requests which require more time with the computer 2. Times in general are a bit higher that with computer 1.</w:t>
       </w:r>
       <w:r>
         <w:rPr>
@@ -6099,19 +6096,7 @@
         <w:rPr>
           <w:lang w:val="en-US"/>
         </w:rPr>
-        <w:t>Next, th</w:t>
-      </w:r>
-      <w:r>
-        <w:rPr>
-          <w:lang w:val="en-US"/>
-        </w:rPr>
-        <w:t>e</w:t>
-      </w:r>
-      <w:r>
-        <w:rPr>
-          <w:lang w:val="en-US"/>
-        </w:rPr>
-        <w:t xml:space="preserve"> table shows some interesting metrics about the tests results.</w:t>
+        <w:t>Next, the table shows some interesting metrics about the tests results.</w:t>
       </w:r>
     </w:p>
     <w:p>
@@ -7766,15 +7751,7 @@
                 <w:color w:val="000000"/>
                 <w:lang w:eastAsia="es-ES"/>
               </w:rPr>
-              <w:t xml:space="preserve"> </w:t>
-            </w:r>
-            <w:r>
-              <w:rPr>
-                <w:rFonts w:ascii="Calibri" w:eastAsia="Times New Roman" w:hAnsi="Calibri" w:cs="Calibri"/>
-                <w:color w:val="000000"/>
-                <w:lang w:eastAsia="es-ES"/>
-              </w:rPr>
-              <w:t>(95,0%)</w:t>
+              <w:t xml:space="preserve"> (95,0%)</w:t>
             </w:r>
           </w:p>
         </w:tc>
@@ -8164,198 +8141,78 @@
           <w:color w:val="000000"/>
           <w:lang w:val="en-US" w:eastAsia="es-ES"/>
         </w:rPr>
-        <w:t>ocus</w:t>
-      </w:r>
-      <w:r>
+        <w:t>ocus again in three, Confidence Level and Confidence Interval,</w:t>
+      </w:r>
+    </w:p>
+    <w:p>
+      <w:pPr>
         <w:rPr>
           <w:rFonts w:ascii="Calibri" w:eastAsia="Times New Roman" w:hAnsi="Calibri" w:cs="Calibri"/>
           <w:color w:val="000000"/>
           <w:lang w:val="en-US" w:eastAsia="es-ES"/>
         </w:rPr>
-        <w:t xml:space="preserve"> again</w:t>
-      </w:r>
+      </w:pPr>
       <w:r>
         <w:rPr>
           <w:rFonts w:ascii="Calibri" w:eastAsia="Times New Roman" w:hAnsi="Calibri" w:cs="Calibri"/>
           <w:color w:val="000000"/>
           <w:lang w:val="en-US" w:eastAsia="es-ES"/>
         </w:rPr>
-        <w:t xml:space="preserve"> in three</w:t>
-      </w:r>
+        <w:t xml:space="preserve">The </w:t>
+      </w:r>
+      <w:proofErr w:type="spellStart"/>
       <w:r>
         <w:rPr>
           <w:rFonts w:ascii="Calibri" w:eastAsia="Times New Roman" w:hAnsi="Calibri" w:cs="Calibri"/>
           <w:color w:val="000000"/>
           <w:lang w:val="en-US" w:eastAsia="es-ES"/>
         </w:rPr>
-        <w:t>, Confidence Level and Confidence Interval,</w:t>
-      </w:r>
-    </w:p>
-    <w:p>
-      <w:pPr>
+        <w:t>Confidance</w:t>
+      </w:r>
+      <w:proofErr w:type="spellEnd"/>
+      <w:r>
         <w:rPr>
           <w:rFonts w:ascii="Calibri" w:eastAsia="Times New Roman" w:hAnsi="Calibri" w:cs="Calibri"/>
           <w:color w:val="000000"/>
           <w:lang w:val="en-US" w:eastAsia="es-ES"/>
         </w:rPr>
-      </w:pPr>
+        <w:t xml:space="preserve"> Level is 0.96, which is over 95%. That means that 96% of the requests will be resolved in times between the </w:t>
+      </w:r>
+      <w:proofErr w:type="spellStart"/>
       <w:r>
         <w:rPr>
           <w:rFonts w:ascii="Calibri" w:eastAsia="Times New Roman" w:hAnsi="Calibri" w:cs="Calibri"/>
           <w:color w:val="000000"/>
           <w:lang w:val="en-US" w:eastAsia="es-ES"/>
         </w:rPr>
-        <w:t xml:space="preserve">The </w:t>
-      </w:r>
-      <w:proofErr w:type="spellStart"/>
+        <w:t>Confindence</w:t>
+      </w:r>
+      <w:proofErr w:type="spellEnd"/>
       <w:r>
         <w:rPr>
           <w:rFonts w:ascii="Calibri" w:eastAsia="Times New Roman" w:hAnsi="Calibri" w:cs="Calibri"/>
           <w:color w:val="000000"/>
           <w:lang w:val="en-US" w:eastAsia="es-ES"/>
         </w:rPr>
-        <w:t>Confidance</w:t>
-      </w:r>
-      <w:proofErr w:type="spellEnd"/>
+        <w:t xml:space="preserve"> Interval, concretely between 8.93 </w:t>
+      </w:r>
+      <w:proofErr w:type="spellStart"/>
       <w:r>
         <w:rPr>
           <w:rFonts w:ascii="Calibri" w:eastAsia="Times New Roman" w:hAnsi="Calibri" w:cs="Calibri"/>
           <w:color w:val="000000"/>
           <w:lang w:val="en-US" w:eastAsia="es-ES"/>
         </w:rPr>
-        <w:t xml:space="preserve"> Level is 0.</w:t>
-      </w:r>
+        <w:t>ms</w:t>
+      </w:r>
+      <w:proofErr w:type="spellEnd"/>
       <w:r>
         <w:rPr>
           <w:rFonts w:ascii="Calibri" w:eastAsia="Times New Roman" w:hAnsi="Calibri" w:cs="Calibri"/>
           <w:color w:val="000000"/>
           <w:lang w:val="en-US" w:eastAsia="es-ES"/>
         </w:rPr>
-        <w:t>96</w:t>
-      </w:r>
-      <w:r>
-        <w:rPr>
-          <w:rFonts w:ascii="Calibri" w:eastAsia="Times New Roman" w:hAnsi="Calibri" w:cs="Calibri"/>
-          <w:color w:val="000000"/>
-          <w:lang w:val="en-US" w:eastAsia="es-ES"/>
-        </w:rPr>
-        <w:t xml:space="preserve">, which is </w:t>
-      </w:r>
-      <w:r>
-        <w:rPr>
-          <w:rFonts w:ascii="Calibri" w:eastAsia="Times New Roman" w:hAnsi="Calibri" w:cs="Calibri"/>
-          <w:color w:val="000000"/>
-          <w:lang w:val="en-US" w:eastAsia="es-ES"/>
-        </w:rPr>
-        <w:t xml:space="preserve">over </w:t>
-      </w:r>
-      <w:r>
-        <w:rPr>
-          <w:rFonts w:ascii="Calibri" w:eastAsia="Times New Roman" w:hAnsi="Calibri" w:cs="Calibri"/>
-          <w:color w:val="000000"/>
-          <w:lang w:val="en-US" w:eastAsia="es-ES"/>
-        </w:rPr>
-        <w:t>9</w:t>
-      </w:r>
-      <w:r>
-        <w:rPr>
-          <w:rFonts w:ascii="Calibri" w:eastAsia="Times New Roman" w:hAnsi="Calibri" w:cs="Calibri"/>
-          <w:color w:val="000000"/>
-          <w:lang w:val="en-US" w:eastAsia="es-ES"/>
-        </w:rPr>
-        <w:t>5</w:t>
-      </w:r>
-      <w:r>
-        <w:rPr>
-          <w:rFonts w:ascii="Calibri" w:eastAsia="Times New Roman" w:hAnsi="Calibri" w:cs="Calibri"/>
-          <w:color w:val="000000"/>
-          <w:lang w:val="en-US" w:eastAsia="es-ES"/>
-        </w:rPr>
-        <w:t xml:space="preserve">%. That means that </w:t>
-      </w:r>
-      <w:r>
-        <w:rPr>
-          <w:rFonts w:ascii="Calibri" w:eastAsia="Times New Roman" w:hAnsi="Calibri" w:cs="Calibri"/>
-          <w:color w:val="000000"/>
-          <w:lang w:val="en-US" w:eastAsia="es-ES"/>
-        </w:rPr>
-        <w:t>96</w:t>
-      </w:r>
-      <w:r>
-        <w:rPr>
-          <w:rFonts w:ascii="Calibri" w:eastAsia="Times New Roman" w:hAnsi="Calibri" w:cs="Calibri"/>
-          <w:color w:val="000000"/>
-          <w:lang w:val="en-US" w:eastAsia="es-ES"/>
-        </w:rPr>
-        <w:t xml:space="preserve">% of the requests will be resolved in times between the </w:t>
-      </w:r>
-      <w:proofErr w:type="spellStart"/>
-      <w:r>
-        <w:rPr>
-          <w:rFonts w:ascii="Calibri" w:eastAsia="Times New Roman" w:hAnsi="Calibri" w:cs="Calibri"/>
-          <w:color w:val="000000"/>
-          <w:lang w:val="en-US" w:eastAsia="es-ES"/>
-        </w:rPr>
-        <w:t>Confindence</w:t>
-      </w:r>
-      <w:proofErr w:type="spellEnd"/>
-      <w:r>
-        <w:rPr>
-          <w:rFonts w:ascii="Calibri" w:eastAsia="Times New Roman" w:hAnsi="Calibri" w:cs="Calibri"/>
-          <w:color w:val="000000"/>
-          <w:lang w:val="en-US" w:eastAsia="es-ES"/>
-        </w:rPr>
-        <w:t xml:space="preserve"> Interval, concretely between </w:t>
-      </w:r>
-      <w:r>
-        <w:rPr>
-          <w:rFonts w:ascii="Calibri" w:eastAsia="Times New Roman" w:hAnsi="Calibri" w:cs="Calibri"/>
-          <w:color w:val="000000"/>
-          <w:lang w:val="en-US" w:eastAsia="es-ES"/>
-        </w:rPr>
-        <w:t>8.93</w:t>
-      </w:r>
-      <w:r>
-        <w:rPr>
-          <w:rFonts w:ascii="Calibri" w:eastAsia="Times New Roman" w:hAnsi="Calibri" w:cs="Calibri"/>
-          <w:color w:val="000000"/>
-          <w:lang w:val="en-US" w:eastAsia="es-ES"/>
-        </w:rPr>
-        <w:t xml:space="preserve"> </w:t>
-      </w:r>
-      <w:proofErr w:type="spellStart"/>
-      <w:r>
-        <w:rPr>
-          <w:rFonts w:ascii="Calibri" w:eastAsia="Times New Roman" w:hAnsi="Calibri" w:cs="Calibri"/>
-          <w:color w:val="000000"/>
-          <w:lang w:val="en-US" w:eastAsia="es-ES"/>
-        </w:rPr>
-        <w:t>ms</w:t>
-      </w:r>
-      <w:proofErr w:type="spellEnd"/>
-      <w:r>
-        <w:rPr>
-          <w:rFonts w:ascii="Calibri" w:eastAsia="Times New Roman" w:hAnsi="Calibri" w:cs="Calibri"/>
-          <w:color w:val="000000"/>
-          <w:lang w:val="en-US" w:eastAsia="es-ES"/>
-        </w:rPr>
-        <w:t xml:space="preserve"> and </w:t>
-      </w:r>
-      <w:r>
-        <w:rPr>
-          <w:rFonts w:ascii="Calibri" w:eastAsia="Times New Roman" w:hAnsi="Calibri" w:cs="Calibri"/>
-          <w:color w:val="000000"/>
-          <w:lang w:val="en-US" w:eastAsia="es-ES"/>
-        </w:rPr>
-        <w:t>10.85</w:t>
-      </w:r>
-      <w:r>
-        <w:rPr>
-          <w:rFonts w:ascii="Calibri" w:eastAsia="Times New Roman" w:hAnsi="Calibri" w:cs="Calibri"/>
-          <w:color w:val="000000"/>
-          <w:lang w:val="en-US" w:eastAsia="es-ES"/>
-        </w:rPr>
-        <w:t xml:space="preserve"> </w:t>
+        <w:t xml:space="preserve"> and 10.85 </w:t>
       </w:r>
       <w:proofErr w:type="spellStart"/>
       <w:r>
@@ -8576,7 +8433,7 @@
                 <w:i/>
                 <w:iCs/>
                 <w:color w:val="000000"/>
-                <w:lang w:eastAsia="es-ES"/>
+                <w:lang w:val="en-US" w:eastAsia="es-ES"/>
               </w:rPr>
             </w:pPr>
             <w:r>
@@ -8585,7 +8442,7 @@
                 <w:i/>
                 <w:iCs/>
                 <w:color w:val="000000"/>
-                <w:lang w:eastAsia="es-ES"/>
+                <w:lang w:val="en-US" w:eastAsia="es-ES"/>
               </w:rPr>
               <w:t> </w:t>
             </w:r>
@@ -10684,6 +10541,7 @@
   <w:style w:type="character" w:default="1" w:styleId="Fuentedeprrafopredeter">
     <w:name w:val="Default Paragraph Font"/>
     <w:uiPriority w:val="1"/>
+    <w:semiHidden/>
     <w:unhideWhenUsed/>
   </w:style>
   <w:style w:type="table" w:default="1" w:styleId="Tablanormal">
@@ -13380,8 +13238,10 @@
     <w:rsid w:val="0019177B"/>
     <w:rsid w:val="00320D52"/>
     <w:rsid w:val="003912C6"/>
+    <w:rsid w:val="0087303B"/>
     <w:rsid w:val="0098719A"/>
     <w:rsid w:val="009C14F2"/>
+    <w:rsid w:val="00D21A9E"/>
     <w:rsid w:val="00D237B6"/>
     <w:rsid w:val="00D51273"/>
   </w:rsids>

</xml_diff>